<commit_message>
Final updates on the observations document
</commit_message>
<xml_diff>
--- a/PyCitySchools/Key observations.docx
+++ b/PyCitySchools/Key observations.docx
@@ -6,21 +6,17 @@
       <w:r>
         <w:t>Below are my l</w:t>
       </w:r>
-      <w:bookmarkStart w:id="0" w:name="_GoBack"/>
-      <w:bookmarkEnd w:id="0"/>
       <w:r>
         <w:t>ey observations</w:t>
       </w:r>
       <w:r>
-        <w:t xml:space="preserve"> based on the </w:t>
-      </w:r>
-      <w:proofErr w:type="spellStart"/>
-      <w:r>
-        <w:t>PYCitySChool</w:t>
-      </w:r>
-      <w:proofErr w:type="spellEnd"/>
-      <w:r>
-        <w:t xml:space="preserve"> analysis:</w:t>
+        <w:t xml:space="preserve"> based on the PYCityS</w:t>
+      </w:r>
+      <w:r>
+        <w:t>c</w:t>
+      </w:r>
+      <w:r>
+        <w:t>hool analysis:</w:t>
       </w:r>
     </w:p>
     <w:p>
@@ -32,12 +28,22 @@
         </w:numPr>
       </w:pPr>
       <w:r>
-        <w:t>Schools with less the size 2000 students perform better in math and reading than schools with 2000 or more students</w:t>
+        <w:t xml:space="preserve">Schools with less the size 2000 students perform better in math </w:t>
+      </w:r>
+      <w:r>
+        <w:t xml:space="preserve">and </w:t>
+      </w:r>
+      <w:r>
+        <w:t>reading than schools with 2000 or more students</w:t>
+      </w:r>
+      <w:r>
+        <w:t>.</w:t>
       </w:r>
     </w:p>
     <w:p>
       <w:pPr>
-        <w:ind w:left="1080"/>
+        <w:pStyle w:val="ListParagraph"/>
+        <w:ind w:left="1440"/>
       </w:pPr>
     </w:p>
     <w:p>
@@ -49,17 +55,13 @@
         </w:numPr>
       </w:pPr>
       <w:r>
-        <w:t xml:space="preserve">Increase in per-student spending does not seem to have an impact the math and reading results.  </w:t>
-      </w:r>
-      <w:r>
-        <w:t>This could be related to higher administrative overhead in bigger schools.  Additional analysis could help determine if there is a relationship.</w:t>
+        <w:t>Students in Charter schools perform better than students in District schools</w:t>
+      </w:r>
+      <w:r>
+        <w:t>.  This is supported by the results that shows the top 5 performing schools are all Charter, and the worst performing schools are all District.</w:t>
       </w:r>
     </w:p>
-    <w:p>
-      <w:pPr>
-        <w:pStyle w:val="ListParagraph"/>
-      </w:pPr>
-    </w:p>
+    <w:p/>
     <w:p>
       <w:pPr>
         <w:pStyle w:val="ListParagraph"/>
@@ -69,11 +71,57 @@
         </w:numPr>
       </w:pPr>
       <w:r>
-        <w:t>Students in Charter schools perform better than students in District schools</w:t>
-      </w:r>
-      <w:r>
-        <w:t>.  This is supported by the results that shows the top 5 performing schools are all Charter, and the worst performing schools are all District.</w:t>
-      </w:r>
+        <w:t>Increase in per-student spending does not seem to have an impact the math and reading results.  This could be related to higher administrative overhead in bigger schools.  Additional analysis could help determine if there is a relationship.</w:t>
+      </w:r>
+    </w:p>
+    <w:p>
+      <w:pPr>
+        <w:pStyle w:val="ListParagraph"/>
+      </w:pPr>
+    </w:p>
+    <w:p>
+      <w:pPr>
+        <w:pStyle w:val="ListParagraph"/>
+        <w:numPr>
+          <w:ilvl w:val="0"/>
+          <w:numId w:val="2"/>
+        </w:numPr>
+      </w:pPr>
+      <w:r>
+        <w:t xml:space="preserve">Within each school, </w:t>
+      </w:r>
+      <w:r>
+        <w:t>reading and math performance remain steady</w:t>
+      </w:r>
+      <w:r>
+        <w:t xml:space="preserve"> (no overall changes)</w:t>
+      </w:r>
+      <w:r>
+        <w:t xml:space="preserve"> throughout 9</w:t>
+      </w:r>
+      <w:r>
+        <w:rPr>
+          <w:vertAlign w:val="superscript"/>
+        </w:rPr>
+        <w:t>th</w:t>
+      </w:r>
+      <w:r>
+        <w:t xml:space="preserve"> to 12</w:t>
+      </w:r>
+      <w:r>
+        <w:rPr>
+          <w:vertAlign w:val="superscript"/>
+        </w:rPr>
+        <w:t>th</w:t>
+      </w:r>
+      <w:r>
+        <w:t xml:space="preserve"> grade</w:t>
+      </w:r>
+      <w:r>
+        <w:t>.</w:t>
+      </w:r>
+      <w:bookmarkStart w:id="0" w:name="_GoBack"/>
+      <w:bookmarkEnd w:id="0"/>
     </w:p>
     <w:sectPr>
       <w:headerReference w:type="default" r:id="rId7"/>
@@ -130,13 +178,8 @@
     <w:pPr>
       <w:pStyle w:val="Header"/>
     </w:pPr>
-    <w:proofErr w:type="spellStart"/>
     <w:r>
-      <w:t>PyCitySchool</w:t>
-    </w:r>
-    <w:proofErr w:type="spellEnd"/>
-    <w:r>
-      <w:t xml:space="preserve"> Data Analysis Homework</w:t>
+      <w:t>PyCitySchool Data Analysis Homework</w:t>
     </w:r>
   </w:p>
   <w:p>
@@ -267,7 +310,7 @@
         <w:rFonts w:ascii="Symbol" w:hAnsi="Symbol" w:hint="default"/>
       </w:rPr>
     </w:lvl>
-    <w:lvl w:ilvl="1" w:tplc="04090003" w:tentative="1">
+    <w:lvl w:ilvl="1" w:tplc="04090003">
       <w:start w:val="1"/>
       <w:numFmt w:val="bullet"/>
       <w:lvlText w:val="o"/>

</xml_diff>